<commit_message>
updated manuscript with monikas comparisons
</commit_message>
<xml_diff>
--- a/bmc_bioinformatics/Response-to-Reviewers.second.docx
+++ b/bmc_bioinformatics/Response-to-Reviewers.second.docx
@@ -212,40 +212,6 @@
     <w:p>
       <w:pPr>
         <w:pStyle w:val="Normal"/>
-        <w:rPr>
-          <w:rFonts w:ascii="Consolas" w:hAnsi="Consolas"/>
-          <w:sz w:val="20"/>
-          <w:szCs w:val="20"/>
-        </w:rPr>
-      </w:pPr>
-      <w:r>
-        <w:rPr>
-          <w:rFonts w:ascii="Consolas" w:hAnsi="Consolas"/>
-          <w:sz w:val="20"/>
-          <w:szCs w:val="20"/>
-        </w:rPr>
-      </w:r>
-    </w:p>
-    <w:p>
-      <w:pPr>
-        <w:pStyle w:val="Normal"/>
-        <w:rPr>
-          <w:rFonts w:ascii="Consolas" w:hAnsi="Consolas"/>
-          <w:sz w:val="20"/>
-          <w:szCs w:val="20"/>
-        </w:rPr>
-      </w:pPr>
-      <w:r>
-        <w:rPr>
-          <w:rFonts w:ascii="Consolas" w:hAnsi="Consolas"/>
-          <w:sz w:val="20"/>
-          <w:szCs w:val="20"/>
-        </w:rPr>
-      </w:r>
-    </w:p>
-    <w:p>
-      <w:pPr>
-        <w:pStyle w:val="Normal"/>
         <w:rPr/>
       </w:pPr>
       <w:r>
@@ -254,23 +220,71 @@
           <w:sz w:val="20"/>
           <w:szCs w:val="20"/>
         </w:rPr>
-        <w:t>Reviewer reports:</w:t>
-      </w:r>
-    </w:p>
-    <w:p>
-      <w:pPr>
-        <w:pStyle w:val="Normal"/>
+        <w:t>Reviewer 2: The authors did a good job in rewriting the implementation section. The functional description of the pipeline module is much more readable and informative, and also highlights the novel aspect of the inheritance filtering. The authors might want to adapt their abstract accordantly.</w:t>
+      </w:r>
+    </w:p>
+    <w:p>
+      <w:pPr>
+        <w:pStyle w:val="Normal"/>
+        <w:rPr>
+          <w:rFonts w:ascii="Consolas" w:hAnsi="Consolas"/>
+          <w:sz w:val="20"/>
+          <w:szCs w:val="20"/>
+        </w:rPr>
+      </w:pPr>
+      <w:r>
+        <w:rPr>
+          <w:rFonts w:ascii="Consolas" w:hAnsi="Consolas"/>
+          <w:sz w:val="20"/>
+          <w:szCs w:val="20"/>
+        </w:rPr>
+      </w:r>
+    </w:p>
+    <w:p>
+      <w:pPr>
+        <w:pStyle w:val="Normal"/>
+        <w:rPr>
+          <w:rFonts w:ascii="Consolas" w:hAnsi="Consolas"/>
+          <w:sz w:val="20"/>
+          <w:szCs w:val="20"/>
+        </w:rPr>
+      </w:pPr>
+      <w:r>
+        <w:rPr>
+          <w:rFonts w:ascii="Consolas" w:hAnsi="Consolas"/>
+          <w:sz w:val="20"/>
+          <w:szCs w:val="20"/>
+        </w:rPr>
+      </w:r>
+    </w:p>
+    <w:p>
+      <w:pPr>
+        <w:pStyle w:val="PlainText"/>
         <w:rPr/>
       </w:pPr>
       <w:r>
         <w:rPr>
-          <w:rFonts w:ascii="Consolas" w:hAnsi="Consolas"/>
-          <w:sz w:val="20"/>
-          <w:szCs w:val="20"/>
-        </w:rPr>
-        <w:br/>
-        <w:br/>
-        <w:t>Reviewer 2: The authors did a good job in rewriting the implementation section. The functional description of the pipeline module is much more readable and informative, and also highlights the novel aspect of the inheritance filtering. The authors might want to adapt their abstract accordantly.</w:t>
+          <w:color w:val="FF0000"/>
+          <w:sz w:val="20"/>
+          <w:szCs w:val="20"/>
+        </w:rPr>
+        <w:t xml:space="preserve">We have now better emphasized the inheritance-modelling focus of our pipeline within the abstract (page 1, </w:t>
+      </w:r>
+      <w:r>
+        <w:rPr>
+          <w:color w:val="9900FF"/>
+          <w:sz w:val="20"/>
+          <w:szCs w:val="20"/>
+        </w:rPr>
+        <w:t>[1]</w:t>
+      </w:r>
+      <w:r>
+        <w:rPr>
+          <w:color w:val="FF0000"/>
+          <w:sz w:val="20"/>
+          <w:szCs w:val="20"/>
+        </w:rPr>
+        <w:t>).</w:t>
       </w:r>
     </w:p>
     <w:p>
@@ -289,62 +303,14 @@
     <w:p>
       <w:pPr>
         <w:pStyle w:val="Normal"/>
-        <w:rPr>
-          <w:rFonts w:ascii="Consolas" w:hAnsi="Consolas"/>
-          <w:sz w:val="20"/>
-          <w:szCs w:val="20"/>
-        </w:rPr>
-      </w:pPr>
-      <w:r>
-        <w:rPr>
-          <w:rFonts w:ascii="Consolas" w:hAnsi="Consolas"/>
-          <w:sz w:val="20"/>
-          <w:szCs w:val="20"/>
-        </w:rPr>
-      </w:r>
-    </w:p>
-    <w:p>
-      <w:pPr>
-        <w:pStyle w:val="PlainText"/>
         <w:rPr/>
       </w:pPr>
       <w:r>
         <w:rPr>
-          <w:color w:val="FF0000"/>
-          <w:sz w:val="20"/>
-          <w:szCs w:val="20"/>
-        </w:rPr>
-        <w:t xml:space="preserve">We have now better emphasized the inheritance-modelling focus of our pipeline within the abstract (page 1, </w:t>
-      </w:r>
-      <w:r>
-        <w:rPr>
-          <w:color w:val="9900FF"/>
-          <w:sz w:val="20"/>
-          <w:szCs w:val="20"/>
-        </w:rPr>
-        <w:t>[1,2,3]</w:t>
-      </w:r>
-      <w:r>
-        <w:rPr>
-          <w:color w:val="FF0000"/>
-          <w:sz w:val="20"/>
-          <w:szCs w:val="20"/>
-        </w:rPr>
-        <w:t>).</w:t>
-      </w:r>
-    </w:p>
-    <w:p>
-      <w:pPr>
-        <w:pStyle w:val="Normal"/>
-        <w:rPr/>
-      </w:pPr>
-      <w:r>
-        <w:rPr>
-          <w:rFonts w:ascii="Consolas" w:hAnsi="Consolas"/>
-          <w:sz w:val="20"/>
-          <w:szCs w:val="20"/>
-        </w:rPr>
-        <w:br/>
+          <w:rFonts w:ascii="Consolas" w:hAnsi="Consolas"/>
+          <w:sz w:val="20"/>
+          <w:szCs w:val="20"/>
+        </w:rPr>
         <w:br/>
         <w:t>The technical and functional comparison of OVAS to other annotation tools is much appreciated as it also highlights the functional novelty of OVAS in the inheritance filter. The results on the case studies are still only shown for OVAS however, so a full comparison is still missing. At least the most relevant alternative tools should be run on the same test data cases shown in Figure 4 and Supplementary Figure S1 to support the conclusion that only OVAS is able to filter those variants.</w:t>
       </w:r>
@@ -359,21 +325,62 @@
         </w:rPr>
       </w:pPr>
       <w:r>
+        <w:rPr>
+          <w:rFonts w:ascii="Consolas" w:hAnsi="Consolas"/>
+          <w:sz w:val="20"/>
+          <w:szCs w:val="20"/>
+        </w:rPr>
+      </w:r>
+    </w:p>
+    <w:p>
+      <w:pPr>
+        <w:pStyle w:val="Normal"/>
+        <w:rPr>
+          <w:rFonts w:ascii="Consolas" w:hAnsi="Consolas"/>
+          <w:sz w:val="20"/>
+          <w:szCs w:val="20"/>
+        </w:rPr>
+      </w:pPr>
+      <w:r>
+        <w:rPr>
+          <w:rFonts w:ascii="Consolas" w:hAnsi="Consolas"/>
+          <w:sz w:val="20"/>
+          <w:szCs w:val="20"/>
+        </w:rPr>
+      </w:r>
+    </w:p>
+    <w:p>
+      <w:pPr>
+        <w:pStyle w:val="PlainText"/>
         <w:rPr/>
-      </w:r>
-    </w:p>
-    <w:p>
-      <w:pPr>
-        <w:pStyle w:val="Normal"/>
-        <w:rPr>
-          <w:rFonts w:ascii="Consolas" w:hAnsi="Consolas"/>
-          <w:sz w:val="20"/>
-          <w:szCs w:val="20"/>
-        </w:rPr>
-      </w:pPr>
-      <w:r>
-        <w:rPr>
-          <w:rFonts w:ascii="Consolas" w:hAnsi="Consolas"/>
+      </w:pPr>
+      <w:r>
+        <w:rPr>
+          <w:b w:val="false"/>
+          <w:bCs w:val="false"/>
+          <w:color w:val="FF0000"/>
+          <w:sz w:val="20"/>
+          <w:szCs w:val="20"/>
+        </w:rPr>
+        <w:t xml:space="preserve">Table S1 presents 6 workflows for variant analysis, of which only Galaxy and Taverna are similar to OVAS in terms of the target end-user and their filtering capabilities. </w:t>
+      </w:r>
+    </w:p>
+    <w:p>
+      <w:pPr>
+        <w:pStyle w:val="PlainText"/>
+        <w:rPr>
+          <w:rFonts w:ascii="Consolas" w:hAnsi="Consolas"/>
+          <w:b w:val="false"/>
+          <w:b w:val="false"/>
+          <w:bCs w:val="false"/>
+          <w:sz w:val="20"/>
+          <w:szCs w:val="20"/>
+        </w:rPr>
+      </w:pPr>
+      <w:r>
+        <w:rPr>
+          <w:b w:val="false"/>
+          <w:bCs w:val="false"/>
           <w:sz w:val="20"/>
           <w:szCs w:val="20"/>
         </w:rPr>
@@ -397,49 +404,27 @@
           <w:sz w:val="20"/>
           <w:szCs w:val="20"/>
         </w:rPr>
-        <w:t xml:space="preserve">Table S1 presents 6 workflows for variant analysis, of which only Galaxy and Taverna are similar to OVAS in terms of the target end-user and their filtering capabilities. </w:t>
-      </w:r>
-    </w:p>
-    <w:p>
-      <w:pPr>
-        <w:pStyle w:val="PlainText"/>
-        <w:rPr>
-          <w:rFonts w:ascii="Consolas" w:hAnsi="Consolas"/>
-          <w:b w:val="false"/>
-          <w:b w:val="false"/>
-          <w:bCs w:val="false"/>
-          <w:sz w:val="20"/>
-          <w:szCs w:val="20"/>
-        </w:rPr>
-      </w:pPr>
-      <w:r>
-        <w:rPr>
-          <w:b w:val="false"/>
-          <w:bCs w:val="false"/>
-          <w:sz w:val="20"/>
-          <w:szCs w:val="20"/>
-        </w:rPr>
-      </w:r>
-    </w:p>
-    <w:p>
-      <w:pPr>
-        <w:pStyle w:val="PlainText"/>
-        <w:rPr>
-          <w:b/>
-          <w:b/>
-          <w:bCs/>
-          <w:color w:val="FF0000"/>
-        </w:rPr>
-      </w:pPr>
-      <w:r>
-        <w:rPr>
-          <w:b w:val="false"/>
-          <w:bCs w:val="false"/>
-          <w:color w:val="FF0000"/>
-          <w:sz w:val="20"/>
-          <w:szCs w:val="20"/>
-        </w:rPr>
-        <w:t>We considered producing a side-by-side filtering module comparison of these workflows against OVAS, but realised that the standard filtering modules (such as filter on variant position, quality control, confidence level) are by design engineered to produce an expected output, rendering a comparison of these void.</w:t>
+        <w:t xml:space="preserve">We considered producing a side-by-side filtering module comparison of these workflows against OVAS, but realised that the standard filtering modules (such as filter on variant position, quality control, confidence level) are by design engineered to produce an expected output, rendering a </w:t>
+      </w:r>
+      <w:r>
+        <w:rPr>
+          <w:b w:val="false"/>
+          <w:bCs w:val="false"/>
+          <w:color w:val="FF0000"/>
+          <w:sz w:val="20"/>
+          <w:szCs w:val="20"/>
+        </w:rPr>
+        <w:t xml:space="preserve">useful </w:t>
+      </w:r>
+      <w:r>
+        <w:rPr>
+          <w:b w:val="false"/>
+          <w:bCs w:val="false"/>
+          <w:color w:val="FF0000"/>
+          <w:sz w:val="20"/>
+          <w:szCs w:val="20"/>
+        </w:rPr>
+        <w:t>comparison of these void.</w:t>
       </w:r>
     </w:p>
     <w:p>
@@ -481,9 +466,8 @@
     </w:p>
     <w:p>
       <w:pPr>
-        <w:pStyle w:val="Normal"/>
-        <w:rPr>
-          <w:rFonts w:ascii="Consolas" w:hAnsi="Consolas"/>
+        <w:pStyle w:val="PlainText"/>
+        <w:rPr>
           <w:b w:val="false"/>
           <w:b w:val="false"/>
           <w:bCs w:val="false"/>
@@ -498,32 +482,181 @@
     </w:p>
     <w:p>
       <w:pPr>
-        <w:pStyle w:val="Normal"/>
-        <w:rPr>
-          <w:rFonts w:ascii="Consolas" w:hAnsi="Consolas"/>
-          <w:b w:val="false"/>
-          <w:b w:val="false"/>
-          <w:bCs w:val="false"/>
-          <w:color w:val="FF0000"/>
-          <w:sz w:val="20"/>
-          <w:szCs w:val="20"/>
-        </w:rPr>
-      </w:pPr>
-      <w:r>
+        <w:pStyle w:val="PlainText"/>
         <w:rPr/>
-      </w:r>
-      <w:r>
-        <w:br w:type="page"/>
-      </w:r>
-    </w:p>
-    <w:p>
-      <w:pPr>
-        <w:pStyle w:val="Normal"/>
+      </w:pPr>
+      <w:r>
+        <w:rPr>
+          <w:b w:val="false"/>
+          <w:bCs w:val="false"/>
+          <w:color w:val="FF0000"/>
+          <w:sz w:val="20"/>
+          <w:szCs w:val="20"/>
+        </w:rPr>
+        <w:t xml:space="preserve">However we were able to </w:t>
+      </w:r>
+      <w:r>
+        <w:rPr>
+          <w:b w:val="false"/>
+          <w:bCs w:val="false"/>
+          <w:color w:val="FF0000"/>
+          <w:sz w:val="20"/>
+          <w:szCs w:val="20"/>
+        </w:rPr>
+        <w:t xml:space="preserve">evaluate the proportional differences </w:t>
+      </w:r>
+      <w:r>
+        <w:rPr>
+          <w:b w:val="false"/>
+          <w:bCs w:val="false"/>
+          <w:color w:val="FF0000"/>
+          <w:sz w:val="20"/>
+          <w:szCs w:val="20"/>
+        </w:rPr>
+        <w:t xml:space="preserve">in </w:t>
+      </w:r>
+      <w:r>
+        <w:rPr>
+          <w:b w:val="false"/>
+          <w:bCs w:val="false"/>
+          <w:color w:val="FF0000"/>
+          <w:sz w:val="20"/>
+          <w:szCs w:val="20"/>
+        </w:rPr>
+        <w:t xml:space="preserve">other </w:t>
+      </w:r>
+      <w:r>
+        <w:rPr>
+          <w:b w:val="false"/>
+          <w:bCs w:val="false"/>
+          <w:color w:val="FF0000"/>
+          <w:sz w:val="20"/>
+          <w:szCs w:val="20"/>
+        </w:rPr>
+        <w:t xml:space="preserve">variant filtering </w:t>
+      </w:r>
+      <w:r>
+        <w:rPr>
+          <w:b w:val="false"/>
+          <w:bCs w:val="false"/>
+          <w:color w:val="FF0000"/>
+          <w:sz w:val="20"/>
+          <w:szCs w:val="20"/>
+        </w:rPr>
+        <w:t>tools at both the annotation and post-annotation stages,</w:t>
+      </w:r>
+      <w:r>
+        <w:rPr>
+          <w:b w:val="false"/>
+          <w:bCs w:val="false"/>
+          <w:color w:val="FF0000"/>
+          <w:sz w:val="20"/>
+          <w:szCs w:val="20"/>
+        </w:rPr>
+        <w:t xml:space="preserve"> and so we have included an “</w:t>
+      </w:r>
+      <w:r>
+        <w:rPr>
+          <w:b w:val="false"/>
+          <w:bCs w:val="false"/>
+          <w:color w:val="FF0000"/>
+          <w:sz w:val="20"/>
+          <w:szCs w:val="20"/>
+        </w:rPr>
+        <w:t xml:space="preserve">Evaluation </w:t>
+      </w:r>
+      <w:r>
+        <w:rPr>
+          <w:b w:val="false"/>
+          <w:bCs w:val="false"/>
+          <w:color w:val="FF0000"/>
+          <w:sz w:val="20"/>
+          <w:szCs w:val="20"/>
+        </w:rPr>
+        <w:t xml:space="preserve">of </w:t>
+      </w:r>
+      <w:r>
+        <w:rPr>
+          <w:b w:val="false"/>
+          <w:bCs w:val="false"/>
+          <w:color w:val="FF0000"/>
+          <w:sz w:val="20"/>
+          <w:szCs w:val="20"/>
+        </w:rPr>
+        <w:t xml:space="preserve">Common </w:t>
+      </w:r>
+      <w:r>
+        <w:rPr>
+          <w:b w:val="false"/>
+          <w:bCs w:val="false"/>
+          <w:color w:val="FF0000"/>
+          <w:sz w:val="20"/>
+          <w:szCs w:val="20"/>
+        </w:rPr>
+        <w:t xml:space="preserve">Filtering </w:t>
+      </w:r>
+      <w:r>
+        <w:rPr>
+          <w:b w:val="false"/>
+          <w:bCs w:val="false"/>
+          <w:color w:val="FF0000"/>
+          <w:sz w:val="20"/>
+          <w:szCs w:val="20"/>
+        </w:rPr>
+        <w:t>Utilities</w:t>
+      </w:r>
+      <w:r>
+        <w:rPr>
+          <w:b w:val="false"/>
+          <w:bCs w:val="false"/>
+          <w:color w:val="FF0000"/>
+          <w:sz w:val="20"/>
+          <w:szCs w:val="20"/>
+        </w:rPr>
+        <w:t>” section within the Supplementary Data.</w:t>
+      </w:r>
+    </w:p>
+    <w:p>
+      <w:pPr>
+        <w:pStyle w:val="PlainText"/>
+        <w:rPr>
+          <w:rFonts w:ascii="Consolas" w:hAnsi="Consolas"/>
+          <w:b w:val="false"/>
+          <w:b w:val="false"/>
+          <w:bCs w:val="false"/>
+          <w:color w:val="FF0000"/>
+          <w:sz w:val="20"/>
+          <w:szCs w:val="20"/>
+        </w:rPr>
+      </w:pPr>
+      <w:r>
         <w:rPr/>
-      </w:pPr>
-      <w:r>
-        <w:rPr>
-          <w:rFonts w:ascii="Consolas" w:hAnsi="Consolas"/>
+      </w:r>
+    </w:p>
+    <w:p>
+      <w:pPr>
+        <w:pStyle w:val="PlainText"/>
+        <w:rPr>
+          <w:rFonts w:ascii="Consolas" w:hAnsi="Consolas"/>
+          <w:b w:val="false"/>
+          <w:b w:val="false"/>
+          <w:bCs w:val="false"/>
+          <w:color w:val="FF0000"/>
+          <w:sz w:val="20"/>
+          <w:szCs w:val="20"/>
+        </w:rPr>
+      </w:pPr>
+      <w:r>
+        <w:rPr/>
+      </w:r>
+    </w:p>
+    <w:p>
+      <w:pPr>
+        <w:pStyle w:val="PlainText"/>
+        <w:rPr/>
+      </w:pPr>
+      <w:r>
+        <w:rPr>
           <w:sz w:val="20"/>
           <w:szCs w:val="20"/>
         </w:rPr>
@@ -540,32 +673,34 @@
         </w:rPr>
       </w:pPr>
       <w:r>
+        <w:rPr>
+          <w:rFonts w:ascii="Consolas" w:hAnsi="Consolas"/>
+          <w:sz w:val="20"/>
+          <w:szCs w:val="20"/>
+        </w:rPr>
+      </w:r>
+    </w:p>
+    <w:p>
+      <w:pPr>
+        <w:pStyle w:val="Normal"/>
+        <w:rPr>
+          <w:rFonts w:ascii="Consolas" w:hAnsi="Consolas"/>
+          <w:sz w:val="20"/>
+          <w:szCs w:val="20"/>
+        </w:rPr>
+      </w:pPr>
+      <w:r>
+        <w:rPr>
+          <w:rFonts w:ascii="Consolas" w:hAnsi="Consolas"/>
+          <w:sz w:val="20"/>
+          <w:szCs w:val="20"/>
+        </w:rPr>
+      </w:r>
+    </w:p>
+    <w:p>
+      <w:pPr>
+        <w:pStyle w:val="Normal"/>
         <w:rPr/>
-      </w:r>
-    </w:p>
-    <w:p>
-      <w:pPr>
-        <w:pStyle w:val="Normal"/>
-        <w:rPr>
-          <w:rFonts w:ascii="Consolas" w:hAnsi="Consolas"/>
-          <w:sz w:val="20"/>
-          <w:szCs w:val="20"/>
-        </w:rPr>
-      </w:pPr>
-      <w:r>
-        <w:rPr>
-          <w:rFonts w:ascii="Consolas" w:hAnsi="Consolas"/>
-          <w:sz w:val="20"/>
-          <w:szCs w:val="20"/>
-        </w:rPr>
-      </w:r>
-    </w:p>
-    <w:p>
-      <w:pPr>
-        <w:pStyle w:val="Normal"/>
-        <w:rPr>
-          <w:color w:val="FF0000"/>
-        </w:rPr>
       </w:pPr>
       <w:r>
         <w:rPr>
@@ -609,23 +744,6 @@
           <w:szCs w:val="20"/>
         </w:rPr>
         <w:t>As a minor side note, I feel it should be mentioned that we did initially experiment with running OVAS upon a writeable USB medium that would preserve package installations, but experienced technical stoppages related to memory / paging issues and abandoned this approach in favour of a smoother user experience.</w:t>
-      </w:r>
-    </w:p>
-    <w:p>
-      <w:pPr>
-        <w:pStyle w:val="Normal"/>
-        <w:rPr>
-          <w:rFonts w:ascii="Consolas" w:hAnsi="Consolas"/>
-          <w:sz w:val="20"/>
-          <w:szCs w:val="20"/>
-        </w:rPr>
-      </w:pPr>
-      <w:r>
-        <w:rPr>
-          <w:rFonts w:ascii="Consolas" w:hAnsi="Consolas"/>
-          <w:sz w:val="20"/>
-          <w:szCs w:val="20"/>
-        </w:rPr>
       </w:r>
     </w:p>
     <w:p>
@@ -726,7 +844,25 @@
           <w:sz w:val="20"/>
           <w:szCs w:val="20"/>
         </w:rPr>
-        <w:t>[4]</w:t>
+        <w:t>[</w:t>
+      </w:r>
+      <w:r>
+        <w:rPr>
+          <w:rFonts w:ascii="Consolas" w:hAnsi="Consolas"/>
+          <w:color w:val="9900FF"/>
+          <w:sz w:val="20"/>
+          <w:szCs w:val="20"/>
+        </w:rPr>
+        <w:t>2</w:t>
+      </w:r>
+      <w:r>
+        <w:rPr>
+          <w:rFonts w:ascii="Consolas" w:hAnsi="Consolas"/>
+          <w:color w:val="9900FF"/>
+          <w:sz w:val="20"/>
+          <w:szCs w:val="20"/>
+        </w:rPr>
+        <w:t>]</w:t>
       </w:r>
       <w:r>
         <w:rPr>

</xml_diff>